<commit_message>
Made everything camel case
</commit_message>
<xml_diff>
--- a/Project2 Relation Design.docx
+++ b/Project2 Relation Design.docx
@@ -508,7 +508,10 @@
               <w:txbxContent>
                 <w:p>
                   <w:r>
-                    <w:t>Title</w:t>
+                    <w:t>t</w:t>
+                  </w:r>
+                  <w:r>
+                    <w:t>itle</w:t>
                   </w:r>
                 </w:p>
               </w:txbxContent>
@@ -826,8 +829,13 @@
       </w:r>
       <w:proofErr w:type="spellEnd"/>
       <w:r>
-        <w:t>, bookID</w:t>
-      </w:r>
+        <w:t xml:space="preserve">, </w:t>
+      </w:r>
+      <w:proofErr w:type="spellStart"/>
+      <w:r>
+        <w:t>bookID</w:t>
+      </w:r>
+      <w:proofErr w:type="spellEnd"/>
     </w:p>
     <w:sectPr>
       <w:pgSz w:w="12240" w:h="15840"/>

</xml_diff>